<commit_message>
contract items in progress
</commit_message>
<xml_diff>
--- a/backend/utils/doc_templates/offer_doc.docx
+++ b/backend/utils/doc_templates/offer_doc.docx
@@ -104,9 +104,9 @@
         <w:tblLook w:firstRow="0" w:noVBand="0" w:lastRow="0" w:firstColumn="0" w:lastColumn="0" w:noHBand="0" w:val="0000"/>
       </w:tblPr>
       <w:tblGrid>
-        <w:gridCol w:w="323"/>
+        <w:gridCol w:w="322"/>
         <w:gridCol w:w="1235"/>
-        <w:gridCol w:w="5815"/>
+        <w:gridCol w:w="5816"/>
         <w:gridCol w:w="2613"/>
       </w:tblGrid>
       <w:tr>
@@ -147,7 +147,7 @@
         </w:trPr>
         <w:tc>
           <w:tcPr>
-            <w:tcW w:w="323" w:type="dxa"/>
+            <w:tcW w:w="322" w:type="dxa"/>
             <w:tcBorders/>
             <w:vAlign w:val="bottom"/>
           </w:tcPr>
@@ -189,7 +189,7 @@
         </w:tc>
         <w:tc>
           <w:tcPr>
-            <w:tcW w:w="5815" w:type="dxa"/>
+            <w:tcW w:w="5816" w:type="dxa"/>
             <w:tcBorders/>
           </w:tcPr>
           <w:p>
@@ -226,7 +226,7 @@
         </w:trPr>
         <w:tc>
           <w:tcPr>
-            <w:tcW w:w="1558" w:type="dxa"/>
+            <w:tcW w:w="1557" w:type="dxa"/>
             <w:gridSpan w:val="2"/>
             <w:tcBorders/>
           </w:tcPr>
@@ -256,7 +256,7 @@
         </w:tc>
         <w:tc>
           <w:tcPr>
-            <w:tcW w:w="5815" w:type="dxa"/>
+            <w:tcW w:w="5816" w:type="dxa"/>
             <w:tcBorders/>
           </w:tcPr>
           <w:p>
@@ -338,7 +338,7 @@
         </w:trPr>
         <w:tc>
           <w:tcPr>
-            <w:tcW w:w="1558" w:type="dxa"/>
+            <w:tcW w:w="1557" w:type="dxa"/>
             <w:gridSpan w:val="2"/>
             <w:tcBorders/>
           </w:tcPr>
@@ -366,7 +366,7 @@
         </w:tc>
         <w:tc>
           <w:tcPr>
-            <w:tcW w:w="5815" w:type="dxa"/>
+            <w:tcW w:w="5816" w:type="dxa"/>
             <w:tcBorders/>
           </w:tcPr>
           <w:p>
@@ -487,10 +487,10 @@
         <w:gridCol w:w="496"/>
         <w:gridCol w:w="4535"/>
         <w:gridCol w:w="634"/>
-        <w:gridCol w:w="567"/>
-        <w:gridCol w:w="1130"/>
-        <w:gridCol w:w="1252"/>
-        <w:gridCol w:w="1274"/>
+        <w:gridCol w:w="568"/>
+        <w:gridCol w:w="1129"/>
+        <w:gridCol w:w="1253"/>
+        <w:gridCol w:w="1273"/>
       </w:tblGrid>
       <w:tr>
         <w:trPr>
@@ -597,7 +597,7 @@
         </w:tc>
         <w:tc>
           <w:tcPr>
-            <w:tcW w:w="567" w:type="dxa"/>
+            <w:tcW w:w="568" w:type="dxa"/>
             <w:tcBorders/>
             <w:vAlign w:val="center"/>
           </w:tcPr>
@@ -630,7 +630,7 @@
         </w:tc>
         <w:tc>
           <w:tcPr>
-            <w:tcW w:w="1130" w:type="dxa"/>
+            <w:tcW w:w="1129" w:type="dxa"/>
             <w:tcBorders/>
             <w:vAlign w:val="center"/>
           </w:tcPr>
@@ -663,7 +663,7 @@
         </w:tc>
         <w:tc>
           <w:tcPr>
-            <w:tcW w:w="1252" w:type="dxa"/>
+            <w:tcW w:w="1253" w:type="dxa"/>
             <w:tcBorders/>
             <w:vAlign w:val="center"/>
           </w:tcPr>
@@ -697,8 +697,9 @@
         </w:tc>
         <w:tc>
           <w:tcPr>
-            <w:tcW w:w="1274" w:type="dxa"/>
-            <w:tcBorders/>
+            <w:tcW w:w="1273" w:type="dxa"/>
+            <w:tcBorders/>
+            <w:vAlign w:val="center"/>
           </w:tcPr>
           <w:p>
             <w:pPr>
@@ -734,7 +735,7 @@
         </w:trPr>
         <w:tc>
           <w:tcPr>
-            <w:tcW w:w="8614" w:type="dxa"/>
+            <w:tcW w:w="8615" w:type="dxa"/>
             <w:gridSpan w:val="6"/>
             <w:tcBorders/>
             <w:vAlign w:val="bottom"/>
@@ -767,7 +768,7 @@
         </w:tc>
         <w:tc>
           <w:tcPr>
-            <w:tcW w:w="1274" w:type="dxa"/>
+            <w:tcW w:w="1273" w:type="dxa"/>
             <w:tcBorders/>
           </w:tcPr>
           <w:p>
@@ -961,7 +962,7 @@
         </w:tc>
         <w:tc>
           <w:tcPr>
-            <w:tcW w:w="567" w:type="dxa"/>
+            <w:tcW w:w="568" w:type="dxa"/>
             <w:tcBorders>
               <w:right w:val="nil"/>
             </w:tcBorders>
@@ -991,33 +992,13 @@
                 <w:szCs w:val="16"/>
                 <w:lang w:val="en-US" w:eastAsia="zh-CN" w:bidi="hi-IN"/>
               </w:rPr>
-              <w:t>{{ item[‘</w:t>
-            </w:r>
-            <w:r>
-              <w:rPr>
-                <w:rFonts w:eastAsia="NSimSun" w:cs="Arial" w:ascii="Arial" w:hAnsi="Arial"/>
-                <w:kern w:val="2"/>
-                <w:sz w:val="16"/>
-                <w:szCs w:val="16"/>
-                <w:lang w:val="en-US" w:eastAsia="zh-CN" w:bidi="hi-IN"/>
-              </w:rPr>
-              <w:t>quantity</w:t>
-            </w:r>
-            <w:r>
-              <w:rPr>
-                <w:rFonts w:eastAsia="NSimSun" w:cs="Arial" w:ascii="Arial" w:hAnsi="Arial"/>
-                <w:kern w:val="2"/>
-                <w:sz w:val="16"/>
-                <w:szCs w:val="16"/>
-                <w:lang w:val="en-US" w:eastAsia="zh-CN" w:bidi="hi-IN"/>
-              </w:rPr>
-              <w:t>’] }}</w:t>
-            </w:r>
-          </w:p>
-        </w:tc>
-        <w:tc>
-          <w:tcPr>
-            <w:tcW w:w="1130" w:type="dxa"/>
+              <w:t>{{ item[‘quantity’] }}</w:t>
+            </w:r>
+          </w:p>
+        </w:tc>
+        <w:tc>
+          <w:tcPr>
+            <w:tcW w:w="1129" w:type="dxa"/>
             <w:tcBorders>
               <w:right w:val="nil"/>
             </w:tcBorders>
@@ -1119,7 +1100,7 @@
         </w:tc>
         <w:tc>
           <w:tcPr>
-            <w:tcW w:w="1252" w:type="dxa"/>
+            <w:tcW w:w="1253" w:type="dxa"/>
             <w:tcBorders>
               <w:right w:val="nil"/>
             </w:tcBorders>
@@ -1195,7 +1176,7 @@
         </w:tc>
         <w:tc>
           <w:tcPr>
-            <w:tcW w:w="1274" w:type="dxa"/>
+            <w:tcW w:w="1273" w:type="dxa"/>
             <w:tcBorders/>
             <w:tcMar>
               <w:top w:w="57" w:type="dxa"/>
@@ -1245,7 +1226,7 @@
         </w:trPr>
         <w:tc>
           <w:tcPr>
-            <w:tcW w:w="8614" w:type="dxa"/>
+            <w:tcW w:w="8615" w:type="dxa"/>
             <w:gridSpan w:val="6"/>
             <w:tcBorders/>
             <w:vAlign w:val="bottom"/>
@@ -1317,7 +1298,7 @@
         </w:tc>
         <w:tc>
           <w:tcPr>
-            <w:tcW w:w="1274" w:type="dxa"/>
+            <w:tcW w:w="1273" w:type="dxa"/>
             <w:tcBorders/>
           </w:tcPr>
           <w:p>
@@ -1469,9 +1450,9 @@
         <w:gridCol w:w="496"/>
         <w:gridCol w:w="4856"/>
         <w:gridCol w:w="1418"/>
-        <w:gridCol w:w="710"/>
+        <w:gridCol w:w="711"/>
         <w:gridCol w:w="1134"/>
-        <w:gridCol w:w="1274"/>
+        <w:gridCol w:w="1273"/>
       </w:tblGrid>
       <w:tr>
         <w:trPr/>
@@ -1576,7 +1557,7 @@
         </w:tc>
         <w:tc>
           <w:tcPr>
-            <w:tcW w:w="710" w:type="dxa"/>
+            <w:tcW w:w="711" w:type="dxa"/>
             <w:tcBorders/>
             <w:vAlign w:val="center"/>
           </w:tcPr>
@@ -1642,7 +1623,7 @@
         </w:tc>
         <w:tc>
           <w:tcPr>
-            <w:tcW w:w="1274" w:type="dxa"/>
+            <w:tcW w:w="1273" w:type="dxa"/>
             <w:tcBorders/>
             <w:vAlign w:val="center"/>
           </w:tcPr>
@@ -1855,7 +1836,7 @@
         </w:tc>
         <w:tc>
           <w:tcPr>
-            <w:tcW w:w="710" w:type="dxa"/>
+            <w:tcW w:w="711" w:type="dxa"/>
             <w:tcBorders/>
           </w:tcPr>
           <w:p>
@@ -1879,7 +1860,37 @@
                 <w:szCs w:val="16"/>
                 <w:lang w:val="en-US" w:eastAsia="zh-CN" w:bidi="hi-IN"/>
               </w:rPr>
-              <w:t>{{ service[‘</w:t>
+              <w:t>{{ service[‘quantity’] }}</w:t>
+            </w:r>
+          </w:p>
+        </w:tc>
+        <w:tc>
+          <w:tcPr>
+            <w:tcW w:w="1134" w:type="dxa"/>
+            <w:tcBorders/>
+          </w:tcPr>
+          <w:p>
+            <w:pPr>
+              <w:pStyle w:val="Normal"/>
+              <w:widowControl w:val="false"/>
+              <w:suppressAutoHyphens w:val="true"/>
+              <w:spacing w:before="0" w:after="0"/>
+              <w:jc w:val="right"/>
+              <w:rPr>
+                <w:rFonts w:ascii="Arial" w:hAnsi="Arial" w:eastAsia="NSimSun" w:cs="Arial"/>
+                <w:kern w:val="2"/>
+                <w:lang w:eastAsia="zh-CN" w:bidi="hi-IN"/>
+              </w:rPr>
+            </w:pPr>
+            <w:r>
+              <w:rPr>
+                <w:rFonts w:eastAsia="NSimSun" w:cs="Arial" w:ascii="Arial" w:hAnsi="Arial"/>
+                <w:kern w:val="2"/>
+                <w:sz w:val="16"/>
+                <w:szCs w:val="16"/>
+                <w:lang w:val="ru-RU" w:eastAsia="zh-CN" w:bidi="hi-IN"/>
+              </w:rPr>
+              <w:t xml:space="preserve">{{ </w:t>
             </w:r>
             <w:r>
               <w:rPr>
@@ -1889,7 +1900,17 @@
                 <w:szCs w:val="16"/>
                 <w:lang w:val="en-US" w:eastAsia="zh-CN" w:bidi="hi-IN"/>
               </w:rPr>
-              <w:t>quantity</w:t>
+              <w:t>service</w:t>
+            </w:r>
+            <w:r>
+              <w:rPr>
+                <w:rFonts w:eastAsia="NSimSun" w:cs="Arial" w:ascii="Arial" w:hAnsi="Arial"/>
+                <w:kern w:val="2"/>
+                <w:sz w:val="16"/>
+                <w:szCs w:val="16"/>
+                <w:lang w:val="ru-RU" w:eastAsia="zh-CN" w:bidi="hi-IN"/>
+              </w:rPr>
+              <w:t xml:space="preserve"> [‘</w:t>
             </w:r>
             <w:r>
               <w:rPr>
@@ -1899,109 +1920,49 @@
                 <w:szCs w:val="16"/>
                 <w:lang w:val="en-US" w:eastAsia="zh-CN" w:bidi="hi-IN"/>
               </w:rPr>
+              <w:t>price</w:t>
+            </w:r>
+            <w:r>
+              <w:rPr>
+                <w:rFonts w:eastAsia="NSimSun" w:cs="Arial" w:ascii="Arial" w:hAnsi="Arial"/>
+                <w:kern w:val="2"/>
+                <w:sz w:val="16"/>
+                <w:szCs w:val="16"/>
+                <w:lang w:val="ru-RU" w:eastAsia="zh-CN" w:bidi="hi-IN"/>
+              </w:rPr>
               <w:t>’] }}</w:t>
             </w:r>
           </w:p>
-        </w:tc>
-        <w:tc>
-          <w:tcPr>
-            <w:tcW w:w="1134" w:type="dxa"/>
-            <w:tcBorders/>
-          </w:tcPr>
-          <w:p>
-            <w:pPr>
-              <w:pStyle w:val="Normal"/>
-              <w:widowControl w:val="false"/>
-              <w:suppressAutoHyphens w:val="true"/>
+          <w:p>
+            <w:pPr>
+              <w:pStyle w:val="Normal"/>
+              <w:widowControl w:val="false"/>
+              <w:suppressAutoHyphens w:val="true"/>
+              <w:snapToGrid w:val="false"/>
               <w:spacing w:before="0" w:after="0"/>
               <w:jc w:val="right"/>
               <w:rPr>
                 <w:rFonts w:ascii="Arial" w:hAnsi="Arial" w:eastAsia="NSimSun" w:cs="Arial"/>
                 <w:kern w:val="2"/>
-                <w:lang w:eastAsia="zh-CN" w:bidi="hi-IN"/>
-              </w:rPr>
-            </w:pPr>
-            <w:r>
-              <w:rPr>
-                <w:rFonts w:eastAsia="NSimSun" w:cs="Arial" w:ascii="Arial" w:hAnsi="Arial"/>
-                <w:kern w:val="2"/>
-                <w:sz w:val="16"/>
-                <w:szCs w:val="16"/>
-                <w:lang w:val="ru-RU" w:eastAsia="zh-CN" w:bidi="hi-IN"/>
-              </w:rPr>
-              <w:t xml:space="preserve">{{ </w:t>
-            </w:r>
-            <w:r>
-              <w:rPr>
-                <w:rFonts w:eastAsia="NSimSun" w:cs="Arial" w:ascii="Arial" w:hAnsi="Arial"/>
-                <w:kern w:val="2"/>
-                <w:sz w:val="16"/>
-                <w:szCs w:val="16"/>
-                <w:lang w:val="en-US" w:eastAsia="zh-CN" w:bidi="hi-IN"/>
-              </w:rPr>
-              <w:t>service</w:t>
-            </w:r>
-            <w:r>
-              <w:rPr>
-                <w:rFonts w:eastAsia="NSimSun" w:cs="Arial" w:ascii="Arial" w:hAnsi="Arial"/>
-                <w:kern w:val="2"/>
-                <w:sz w:val="16"/>
-                <w:szCs w:val="16"/>
-                <w:lang w:val="ru-RU" w:eastAsia="zh-CN" w:bidi="hi-IN"/>
-              </w:rPr>
-              <w:t xml:space="preserve"> [‘</w:t>
-            </w:r>
-            <w:r>
-              <w:rPr>
-                <w:rFonts w:eastAsia="NSimSun" w:cs="Arial" w:ascii="Arial" w:hAnsi="Arial"/>
-                <w:kern w:val="2"/>
-                <w:sz w:val="16"/>
-                <w:szCs w:val="16"/>
-                <w:lang w:val="en-US" w:eastAsia="zh-CN" w:bidi="hi-IN"/>
-              </w:rPr>
-              <w:t>price</w:t>
-            </w:r>
-            <w:r>
-              <w:rPr>
-                <w:rFonts w:eastAsia="NSimSun" w:cs="Arial" w:ascii="Arial" w:hAnsi="Arial"/>
-                <w:kern w:val="2"/>
-                <w:sz w:val="16"/>
-                <w:szCs w:val="16"/>
-                <w:lang w:val="ru-RU" w:eastAsia="zh-CN" w:bidi="hi-IN"/>
-              </w:rPr>
-              <w:t>’] }}</w:t>
-            </w:r>
-          </w:p>
-          <w:p>
-            <w:pPr>
-              <w:pStyle w:val="Normal"/>
-              <w:widowControl w:val="false"/>
-              <w:suppressAutoHyphens w:val="true"/>
-              <w:snapToGrid w:val="false"/>
-              <w:spacing w:before="0" w:after="0"/>
-              <w:jc w:val="right"/>
-              <w:rPr>
-                <w:rFonts w:ascii="Arial" w:hAnsi="Arial" w:eastAsia="NSimSun" w:cs="Arial"/>
-                <w:kern w:val="2"/>
-                <w:sz w:val="16"/>
-                <w:szCs w:val="16"/>
-                <w:lang w:val="ru-RU" w:eastAsia="zh-CN" w:bidi="hi-IN"/>
-              </w:rPr>
-            </w:pPr>
-            <w:r>
-              <w:rPr>
-                <w:rFonts w:eastAsia="NSimSun" w:cs="Arial" w:ascii="Arial" w:hAnsi="Arial"/>
-                <w:kern w:val="2"/>
-                <w:sz w:val="16"/>
-                <w:szCs w:val="16"/>
-                <w:lang w:val="ru-RU" w:eastAsia="zh-CN" w:bidi="hi-IN"/>
-              </w:rPr>
-            </w:r>
-          </w:p>
-        </w:tc>
-        <w:tc>
-          <w:tcPr>
-            <w:tcW w:w="1274" w:type="dxa"/>
+                <w:sz w:val="16"/>
+                <w:szCs w:val="16"/>
+                <w:lang w:val="ru-RU" w:eastAsia="zh-CN" w:bidi="hi-IN"/>
+              </w:rPr>
+            </w:pPr>
+            <w:r>
+              <w:rPr>
+                <w:rFonts w:eastAsia="NSimSun" w:cs="Arial" w:ascii="Arial" w:hAnsi="Arial"/>
+                <w:kern w:val="2"/>
+                <w:sz w:val="16"/>
+                <w:szCs w:val="16"/>
+                <w:lang w:val="ru-RU" w:eastAsia="zh-CN" w:bidi="hi-IN"/>
+              </w:rPr>
+            </w:r>
+          </w:p>
+        </w:tc>
+        <w:tc>
+          <w:tcPr>
+            <w:tcW w:w="1273" w:type="dxa"/>
             <w:tcBorders/>
           </w:tcPr>
           <w:p>
@@ -2384,8 +2345,8 @@
         <w:tblLook w:firstRow="0" w:noVBand="0" w:lastRow="0" w:firstColumn="0" w:lastColumn="0" w:noHBand="0" w:val="0000"/>
       </w:tblPr>
       <w:tblGrid>
-        <w:gridCol w:w="1551"/>
-        <w:gridCol w:w="319"/>
+        <w:gridCol w:w="1550"/>
+        <w:gridCol w:w="320"/>
         <w:gridCol w:w="323"/>
         <w:gridCol w:w="318"/>
         <w:gridCol w:w="323"/>
@@ -2398,7 +2359,7 @@
         </w:trPr>
         <w:tc>
           <w:tcPr>
-            <w:tcW w:w="1551" w:type="dxa"/>
+            <w:tcW w:w="1550" w:type="dxa"/>
             <w:tcBorders/>
             <w:vAlign w:val="bottom"/>
           </w:tcPr>
@@ -2426,7 +2387,7 @@
         </w:tc>
         <w:tc>
           <w:tcPr>
-            <w:tcW w:w="319" w:type="dxa"/>
+            <w:tcW w:w="320" w:type="dxa"/>
             <w:tcBorders>
               <w:bottom w:val="single" w:sz="4" w:space="0" w:color="000000"/>
             </w:tcBorders>
@@ -2860,6 +2821,29 @@
       <w:suppressLineNumbers/>
     </w:pPr>
     <w:rPr/>
+  </w:style>
+  <w:style w:type="paragraph" w:styleId="Style19">
+    <w:name w:val="Содержимое таблицы"/>
+    <w:basedOn w:val="Normal"/>
+    <w:qFormat/>
+    <w:pPr>
+      <w:widowControl w:val="false"/>
+      <w:suppressLineNumbers/>
+    </w:pPr>
+    <w:rPr/>
+  </w:style>
+  <w:style w:type="paragraph" w:styleId="Style20">
+    <w:name w:val="Заголовок таблицы"/>
+    <w:basedOn w:val="Style19"/>
+    <w:qFormat/>
+    <w:pPr>
+      <w:suppressLineNumbers/>
+      <w:jc w:val="center"/>
+    </w:pPr>
+    <w:rPr>
+      <w:b/>
+      <w:bCs/>
+    </w:rPr>
   </w:style>
   <w:style w:type="numbering" w:styleId="NoList" w:default="1">
     <w:name w:val="No List"/>

</xml_diff>